<commit_message>
Jelle Sjabloon Versie 2
</commit_message>
<xml_diff>
--- a/documents/sjabloon/Sjabloon_Jelle_0.1.docx
+++ b/documents/sjabloon/Sjabloon_Jelle_0.1.docx
@@ -320,17 +320,6 @@
     <w:p>
       <w:pPr>
         <w:rPr>
-          <w:rFonts w:ascii="18thCentury" w:hAnsi="18thCentury"/>
-          <w:b/>
-          <w:color w:val="FFFFFF" w:themeColor="background1"/>
-          <w:sz w:val="28"/>
-          <w:szCs w:val="28"/>
-        </w:rPr>
-      </w:pPr>
-    </w:p>
-    <w:p>
-      <w:pPr>
-        <w:rPr>
           <w:rFonts w:cstheme="minorHAnsi"/>
           <w:color w:val="538135" w:themeColor="accent6" w:themeShade="BF"/>
           <w:sz w:val="52"/>
@@ -344,35 +333,25 @@
           <w:sz w:val="52"/>
           <w:szCs w:val="52"/>
         </w:rPr>
+        <w:lastRenderedPageBreak/>
         <w:t>Inhoudsopgave</w:t>
       </w:r>
     </w:p>
-    <w:p>
-      <w:pPr>
-        <w:rPr>
-          <w:rFonts w:cstheme="minorHAnsi"/>
-          <w:color w:val="538135" w:themeColor="accent6" w:themeShade="BF"/>
-          <w:sz w:val="52"/>
-          <w:szCs w:val="52"/>
-        </w:rPr>
-      </w:pPr>
-    </w:p>
     <w:sdt>
       <w:sdtPr>
+        <w:rPr>
+          <w:rFonts w:asciiTheme="minorHAnsi" w:eastAsiaTheme="minorEastAsia" w:hAnsiTheme="minorHAnsi" w:cs="Times New Roman"/>
+          <w:color w:val="auto"/>
+          <w:sz w:val="22"/>
+          <w:szCs w:val="22"/>
+        </w:rPr>
         <w:id w:val="-1133244750"/>
         <w:docPartObj>
           <w:docPartGallery w:val="Table of Contents"/>
           <w:docPartUnique/>
         </w:docPartObj>
       </w:sdtPr>
-      <w:sdtEndPr>
-        <w:rPr>
-          <w:rFonts w:asciiTheme="minorHAnsi" w:eastAsiaTheme="minorEastAsia" w:hAnsiTheme="minorHAnsi" w:cs="Times New Roman"/>
-          <w:color w:val="auto"/>
-          <w:sz w:val="22"/>
-          <w:szCs w:val="22"/>
-        </w:rPr>
-      </w:sdtEndPr>
+      <w:sdtEndPr/>
       <w:sdtContent>
         <w:p>
           <w:pPr>
@@ -396,6 +375,7 @@
               <w:temporary/>
               <w:showingPlcHdr/>
             </w:sdtPr>
+            <w:sdtEndPr/>
             <w:sdtContent>
               <w:r>
                 <w:rPr>
@@ -431,6 +411,7 @@
               <w:temporary/>
               <w:showingPlcHdr/>
             </w:sdtPr>
+            <w:sdtEndPr/>
             <w:sdtContent>
               <w:r>
                 <w:t>Geef de titel van het hoofdstuk op (niveau 2)</w:t>
@@ -458,6 +439,7 @@
               <w:temporary/>
               <w:showingPlcHdr/>
             </w:sdtPr>
+            <w:sdtEndPr/>
             <w:sdtContent>
               <w:r>
                 <w:t>Geef de titel van het hoofdstuk op (niveau 3)</w:t>
@@ -488,6 +470,7 @@
               <w:temporary/>
               <w:showingPlcHdr/>
             </w:sdtPr>
+            <w:sdtEndPr/>
             <w:sdtContent>
               <w:r>
                 <w:rPr>
@@ -523,6 +506,7 @@
               <w:temporary/>
               <w:showingPlcHdr/>
             </w:sdtPr>
+            <w:sdtEndPr/>
             <w:sdtContent>
               <w:r>
                 <w:t>Geef de titel van het hoofdstuk op (niveau 2)</w:t>
@@ -550,6 +534,7 @@
               <w:temporary/>
               <w:showingPlcHdr/>
             </w:sdtPr>
+            <w:sdtEndPr/>
             <w:sdtContent>
               <w:r>
                 <w:t>Geef de titel van het hoofdstuk op (niveau 3)</w:t>
@@ -663,17 +648,43 @@
     </w:p>
     <w:p>
       <w:pPr>
+        <w:rPr>
+          <w:rFonts w:cstheme="minorHAnsi"/>
+          <w:sz w:val="52"/>
+          <w:szCs w:val="52"/>
+        </w:rPr>
+      </w:pPr>
+      <w:r>
+        <w:rPr>
+          <w:rFonts w:cstheme="minorHAnsi"/>
+          <w:sz w:val="52"/>
+          <w:szCs w:val="52"/>
+        </w:rPr>
+        <w:br w:type="page"/>
+      </w:r>
+    </w:p>
+    <w:p>
+      <w:pPr>
         <w:tabs>
           <w:tab w:val="left" w:pos="1836"/>
         </w:tabs>
         <w:rPr>
           <w:rFonts w:cstheme="minorHAnsi"/>
-          <w:sz w:val="52"/>
-          <w:szCs w:val="52"/>
-        </w:rPr>
-      </w:pPr>
-      <w:bookmarkStart w:id="0" w:name="_GoBack"/>
-      <w:bookmarkEnd w:id="0"/>
+          <w:color w:val="538135" w:themeColor="accent6" w:themeShade="BF"/>
+          <w:sz w:val="52"/>
+          <w:szCs w:val="52"/>
+        </w:rPr>
+      </w:pPr>
+      <w:r>
+        <w:rPr>
+          <w:rFonts w:cstheme="minorHAnsi"/>
+          <w:color w:val="538135" w:themeColor="accent6" w:themeShade="BF"/>
+          <w:sz w:val="52"/>
+          <w:szCs w:val="52"/>
+        </w:rPr>
+        <w:lastRenderedPageBreak/>
+        <w:t>Voorwoord</w:t>
+      </w:r>
     </w:p>
     <w:p>
       <w:pPr>
@@ -687,16 +698,6 @@
           <w:szCs w:val="52"/>
         </w:rPr>
       </w:pPr>
-      <w:r>
-        <w:rPr>
-          <w:rFonts w:cstheme="minorHAnsi"/>
-          <w:color w:val="538135" w:themeColor="accent6" w:themeShade="BF"/>
-          <w:sz w:val="52"/>
-          <w:szCs w:val="52"/>
-        </w:rPr>
-        <w:lastRenderedPageBreak/>
-        <w:t>Voorwoord</w:t>
-      </w:r>
     </w:p>
     <w:p>
       <w:pPr>
@@ -856,6 +857,27 @@
     </w:p>
     <w:p>
       <w:pPr>
+        <w:rPr>
+          <w:rFonts w:cstheme="minorHAnsi"/>
+          <w:color w:val="538135" w:themeColor="accent6" w:themeShade="BF"/>
+          <w:sz w:val="52"/>
+          <w:szCs w:val="52"/>
+        </w:rPr>
+      </w:pPr>
+      <w:bookmarkStart w:id="0" w:name="_GoBack"/>
+      <w:bookmarkEnd w:id="0"/>
+      <w:r>
+        <w:rPr>
+          <w:rFonts w:cstheme="minorHAnsi"/>
+          <w:color w:val="538135" w:themeColor="accent6" w:themeShade="BF"/>
+          <w:sz w:val="52"/>
+          <w:szCs w:val="52"/>
+        </w:rPr>
+        <w:br w:type="page"/>
+      </w:r>
+    </w:p>
+    <w:p>
+      <w:pPr>
         <w:tabs>
           <w:tab w:val="left" w:pos="1836"/>
         </w:tabs>
@@ -866,45 +888,6 @@
           <w:szCs w:val="52"/>
         </w:rPr>
       </w:pPr>
-    </w:p>
-    <w:p>
-      <w:pPr>
-        <w:tabs>
-          <w:tab w:val="left" w:pos="1836"/>
-        </w:tabs>
-        <w:rPr>
-          <w:rFonts w:cstheme="minorHAnsi"/>
-          <w:color w:val="538135" w:themeColor="accent6" w:themeShade="BF"/>
-          <w:sz w:val="52"/>
-          <w:szCs w:val="52"/>
-        </w:rPr>
-      </w:pPr>
-    </w:p>
-    <w:p>
-      <w:pPr>
-        <w:tabs>
-          <w:tab w:val="left" w:pos="1836"/>
-        </w:tabs>
-        <w:rPr>
-          <w:rFonts w:cstheme="minorHAnsi"/>
-          <w:color w:val="538135" w:themeColor="accent6" w:themeShade="BF"/>
-          <w:sz w:val="52"/>
-          <w:szCs w:val="52"/>
-        </w:rPr>
-      </w:pPr>
-    </w:p>
-    <w:p>
-      <w:pPr>
-        <w:tabs>
-          <w:tab w:val="left" w:pos="1836"/>
-        </w:tabs>
-        <w:rPr>
-          <w:rFonts w:cstheme="minorHAnsi"/>
-          <w:color w:val="538135" w:themeColor="accent6" w:themeShade="BF"/>
-          <w:sz w:val="52"/>
-          <w:szCs w:val="52"/>
-        </w:rPr>
-      </w:pPr>
       <w:r>
         <w:rPr>
           <w:rFonts w:cstheme="minorHAnsi"/>
@@ -917,7 +900,8 @@
       </w:r>
     </w:p>
     <w:sectPr>
-      <w:footerReference w:type="default" r:id="rId7"/>
+      <w:headerReference w:type="default" r:id="rId7"/>
+      <w:footerReference w:type="default" r:id="rId8"/>
       <w:pgSz w:w="11906" w:h="16838"/>
       <w:pgMar w:top="1417" w:right="1417" w:bottom="1417" w:left="1417" w:header="708" w:footer="708" w:gutter="0"/>
       <w:cols w:space="708"/>
@@ -956,7 +940,7 @@
 <w:ftr xmlns:wpc="http://schemas.microsoft.com/office/word/2010/wordprocessingCanvas" xmlns:cx="http://schemas.microsoft.com/office/drawing/2014/chartex" xmlns:cx1="http://schemas.microsoft.com/office/drawing/2015/9/8/chartex" xmlns:cx2="http://schemas.microsoft.com/office/drawing/2015/10/21/chartex" xmlns:cx3="http://schemas.microsoft.com/office/drawing/2016/5/9/chartex" xmlns:cx4="http://schemas.microsoft.com/office/drawing/2016/5/10/chartex" xmlns:cx5="http://schemas.microsoft.com/office/drawing/2016/5/11/chartex" xmlns:cx6="http://schemas.microsoft.com/office/drawing/2016/5/12/chartex" xmlns:cx7="http://schemas.microsoft.com/office/drawing/2016/5/13/chartex" xmlns:cx8="http://schemas.microsoft.com/office/drawing/2016/5/14/chartex" xmlns:mc="http://schemas.openxmlformats.org/markup-compatibility/2006" xmlns:aink="http://schemas.microsoft.com/office/drawing/2016/ink" xmlns:am3d="http://schemas.microsoft.com/office/drawing/2017/model3d" xmlns:o="urn:schemas-microsoft-com:office:office" xmlns:r="http://schemas.openxmlformats.org/officeDocument/2006/relationships" xmlns:m="http://schemas.openxmlformats.org/officeDocument/2006/math" xmlns:v="urn:schemas-microsoft-com:vml" xmlns:wp14="http://schemas.microsoft.com/office/word/2010/wordprocessingDrawing" xmlns:wp="http://schemas.openxmlformats.org/drawingml/2006/wordprocessingDrawing" xmlns:w10="urn:schemas-microsoft-com:office:word" xmlns:w="http://schemas.openxmlformats.org/wordprocessingml/2006/main" xmlns:w14="http://schemas.microsoft.com/office/word/2010/wordml" xmlns:w15="http://schemas.microsoft.com/office/word/2012/wordml" xmlns:w16cid="http://schemas.microsoft.com/office/word/2016/wordml/cid" xmlns:w16se="http://schemas.microsoft.com/office/word/2015/wordml/symex" xmlns:wpg="http://schemas.microsoft.com/office/word/2010/wordprocessingGroup" xmlns:wpi="http://schemas.microsoft.com/office/word/2010/wordprocessingInk" xmlns:wne="http://schemas.microsoft.com/office/word/2006/wordml" xmlns:wps="http://schemas.microsoft.com/office/word/2010/wordprocessingShape" mc:Ignorable="w14 w15 w16se w16cid wp14">
   <w:sdt>
     <w:sdtPr>
-      <w:id w:val="1663052879"/>
+      <w:id w:val="-525173069"/>
       <w:docPartObj>
         <w:docPartGallery w:val="Page Numbers (Bottom of Page)"/>
         <w:docPartUnique/>
@@ -966,6 +950,7 @@
       <w:p>
         <w:pPr>
           <w:pStyle w:val="Voettekst"/>
+          <w:jc w:val="right"/>
         </w:pPr>
         <w:r>
           <w:fldChar w:fldCharType="begin"/>
@@ -980,7 +965,7 @@
           <w:rPr>
             <w:noProof/>
           </w:rPr>
-          <w:t>3</w:t>
+          <w:t>4</w:t>
         </w:r>
         <w:r>
           <w:fldChar w:fldCharType="end"/>
@@ -992,6 +977,9 @@
     <w:pPr>
       <w:pStyle w:val="Voettekst"/>
     </w:pPr>
+    <w:r>
+      <w:t>J. van den Bosch, T. Shamoian, G. Vosselman, J. Verheugd</w:t>
+    </w:r>
   </w:p>
 </w:ftr>
 </file>
@@ -1019,6 +1007,31 @@
     </w:p>
   </w:footnote>
 </w:footnotes>
+</file>
+
+<file path=word/header1.xml><?xml version="1.0" encoding="utf-8"?>
+<w:hdr xmlns:wpc="http://schemas.microsoft.com/office/word/2010/wordprocessingCanvas" xmlns:cx="http://schemas.microsoft.com/office/drawing/2014/chartex" xmlns:cx1="http://schemas.microsoft.com/office/drawing/2015/9/8/chartex" xmlns:cx2="http://schemas.microsoft.com/office/drawing/2015/10/21/chartex" xmlns:cx3="http://schemas.microsoft.com/office/drawing/2016/5/9/chartex" xmlns:cx4="http://schemas.microsoft.com/office/drawing/2016/5/10/chartex" xmlns:cx5="http://schemas.microsoft.com/office/drawing/2016/5/11/chartex" xmlns:cx6="http://schemas.microsoft.com/office/drawing/2016/5/12/chartex" xmlns:cx7="http://schemas.microsoft.com/office/drawing/2016/5/13/chartex" xmlns:cx8="http://schemas.microsoft.com/office/drawing/2016/5/14/chartex" xmlns:mc="http://schemas.openxmlformats.org/markup-compatibility/2006" xmlns:aink="http://schemas.microsoft.com/office/drawing/2016/ink" xmlns:am3d="http://schemas.microsoft.com/office/drawing/2017/model3d" xmlns:o="urn:schemas-microsoft-com:office:office" xmlns:r="http://schemas.openxmlformats.org/officeDocument/2006/relationships" xmlns:m="http://schemas.openxmlformats.org/officeDocument/2006/math" xmlns:v="urn:schemas-microsoft-com:vml" xmlns:wp14="http://schemas.microsoft.com/office/word/2010/wordprocessingDrawing" xmlns:wp="http://schemas.openxmlformats.org/drawingml/2006/wordprocessingDrawing" xmlns:w10="urn:schemas-microsoft-com:office:word" xmlns:w="http://schemas.openxmlformats.org/wordprocessingml/2006/main" xmlns:w14="http://schemas.microsoft.com/office/word/2010/wordml" xmlns:w15="http://schemas.microsoft.com/office/word/2012/wordml" xmlns:w16cid="http://schemas.microsoft.com/office/word/2016/wordml/cid" xmlns:w16se="http://schemas.microsoft.com/office/word/2015/wordml/symex" xmlns:wpg="http://schemas.microsoft.com/office/word/2010/wordprocessingGroup" xmlns:wpi="http://schemas.microsoft.com/office/word/2010/wordprocessingInk" xmlns:wne="http://schemas.microsoft.com/office/word/2006/wordml" xmlns:wps="http://schemas.microsoft.com/office/word/2010/wordprocessingShape" mc:Ignorable="w14 w15 w16se w16cid wp14">
+  <w:p>
+    <w:pPr>
+      <w:pStyle w:val="Koptekst"/>
+      <w:rPr>
+        <w:rFonts w:ascii="Times New Roman" w:hAnsi="Times New Roman" w:cs="Times New Roman"/>
+        <w:sz w:val="28"/>
+        <w:szCs w:val="28"/>
+      </w:rPr>
+    </w:pPr>
+    <w:proofErr w:type="spellStart"/>
+    <w:r>
+      <w:rPr>
+        <w:rFonts w:ascii="Times New Roman" w:hAnsi="Times New Roman" w:cs="Times New Roman"/>
+        <w:sz w:val="28"/>
+        <w:szCs w:val="28"/>
+      </w:rPr>
+      <w:t>Cronesteyn</w:t>
+    </w:r>
+    <w:proofErr w:type="spellEnd"/>
+  </w:p>
+</w:hdr>
 </file>
 
 <file path=word/styles.xml><?xml version="1.0" encoding="utf-8"?>
@@ -1749,21 +1762,21 @@
     <w:charset w:val="00"/>
     <w:family w:val="swiss"/>
     <w:pitch w:val="variable"/>
-    <w:sig w:usb0="A00002EF" w:usb1="4000207B" w:usb2="00000000" w:usb3="00000000" w:csb0="0000009F" w:csb1="00000000"/>
+    <w:sig w:usb0="E0002AFF" w:usb1="C000247B" w:usb2="00000009" w:usb3="00000000" w:csb0="000001FF" w:csb1="00000000"/>
   </w:font>
   <w:font w:name="Times New Roman">
     <w:panose1 w:val="02020603050405020304"/>
     <w:charset w:val="00"/>
     <w:family w:val="roman"/>
     <w:pitch w:val="variable"/>
-    <w:sig w:usb0="E0002AFF" w:usb1="C0007841" w:usb2="00000009" w:usb3="00000000" w:csb0="000001FF" w:csb1="00000000"/>
+    <w:sig w:usb0="E0002EFF" w:usb1="C000785B" w:usb2="00000009" w:usb3="00000000" w:csb0="000001FF" w:csb1="00000000"/>
   </w:font>
   <w:font w:name="Calibri Light">
     <w:panose1 w:val="020F0302020204030204"/>
     <w:charset w:val="00"/>
     <w:family w:val="swiss"/>
     <w:pitch w:val="variable"/>
-    <w:sig w:usb0="A00002EF" w:usb1="4000207B" w:usb2="00000000" w:usb3="00000000" w:csb0="0000009F" w:csb1="00000000"/>
+    <w:sig w:usb0="E0002AFF" w:usb1="C000247B" w:usb2="00000009" w:usb3="00000000" w:csb0="000001FF" w:csb1="00000000"/>
   </w:font>
   <w:font w:name="18thCentury">
     <w:panose1 w:val="00000000000000000000"/>
@@ -1792,7 +1805,9 @@
   </w:compat>
   <w:rsids>
     <w:rsidRoot w:val="00BD5716"/>
+    <w:rsid w:val="00044C02"/>
     <w:rsid w:val="00384945"/>
+    <w:rsid w:val="00AB6EAC"/>
     <w:rsid w:val="00BD5716"/>
   </w:rsids>
   <m:mathPr>
@@ -2575,7 +2590,7 @@
 </file>
 
 <file path=customXml/itemProps1.xml><?xml version="1.0" encoding="utf-8"?>
-<ds:datastoreItem xmlns:ds="http://schemas.openxmlformats.org/officeDocument/2006/customXml" ds:itemID="{A3C65CDF-57F2-4E0A-8644-42FBBF6AA5A4}">
+<ds:datastoreItem xmlns:ds="http://schemas.openxmlformats.org/officeDocument/2006/customXml" ds:itemID="{165C1278-948E-44F7-B912-2E4907B0D90D}">
   <ds:schemaRefs>
     <ds:schemaRef ds:uri="http://schemas.openxmlformats.org/officeDocument/2006/bibliography"/>
   </ds:schemaRefs>

</xml_diff>